<commit_message>
tags + OTHER STUFF god bless quigang
</commit_message>
<xml_diff>
--- a/Documentation/May 12 - May 17/status report.docx
+++ b/Documentation/May 12 - May 17/status report.docx
@@ -123,14 +123,7 @@
                 <w:rFonts w:eastAsia="Calibri"/>
                 <w:color w:val="000000"/>
               </w:rPr>
-              <w:t>05/16</w:t>
-            </w:r>
-            <w:r>
-              <w:rPr>
-                <w:rFonts w:eastAsia="Calibri"/>
-                <w:color w:val="000000"/>
-              </w:rPr>
-              <w:t>/2019</w:t>
+              <w:t>05/16/2019</w:t>
             </w:r>
           </w:p>
         </w:tc>
@@ -535,7 +528,7 @@
                 <w:rFonts w:eastAsia="Calibri"/>
                 <w:color w:val="000000"/>
               </w:rPr>
-              <w:t>6</w:t>
+              <w:t>9</w:t>
             </w:r>
             <w:r>
               <w:rPr>
@@ -598,7 +591,7 @@
                 <w:rFonts w:eastAsia="Calibri"/>
                 <w:color w:val="000000"/>
               </w:rPr>
-              <w:t>19</w:t>
+              <w:t>22</w:t>
             </w:r>
           </w:p>
         </w:tc>
@@ -696,14 +689,14 @@
                 <w:rFonts w:eastAsia="Calibri"/>
                 <w:color w:val="000000"/>
               </w:rPr>
-              <w:t xml:space="preserve"> hours), bug fixes (8 hours)</w:t>
-            </w:r>
-            <w:r>
-              <w:rPr>
-                <w:rFonts w:eastAsia="Calibri"/>
-                <w:color w:val="000000"/>
-              </w:rPr>
-              <w:t xml:space="preserve">, finish user guide (4 </w:t>
+              <w:t xml:space="preserve"> hours), bug fixes (9</w:t>
+            </w:r>
+            <w:r>
+              <w:rPr>
+                <w:rFonts w:eastAsia="Calibri"/>
+                <w:color w:val="000000"/>
+              </w:rPr>
+              <w:t xml:space="preserve"> hours), finish user guide (4 </w:t>
             </w:r>
             <w:proofErr w:type="spellStart"/>
             <w:r>
@@ -775,7 +768,7 @@
                 <w:rFonts w:eastAsia="Calibri"/>
                 <w:color w:val="000000"/>
               </w:rPr>
-              <w:t>23</w:t>
+              <w:t>24</w:t>
             </w:r>
           </w:p>
         </w:tc>
@@ -859,14 +852,21 @@
                 <w:rFonts w:eastAsia="Calibri"/>
                 <w:color w:val="000000"/>
               </w:rPr>
-              <w:t>Testing User, Admin, and Business features (10 hours), bug fixes (8 hours)</w:t>
-            </w:r>
-            <w:r>
-              <w:rPr>
-                <w:rFonts w:eastAsia="Calibri"/>
-                <w:color w:val="000000"/>
-              </w:rPr>
-              <w:t>, user documentation formatting and revision</w:t>
+              <w:t xml:space="preserve">Testing User, Admin, and Business features (10 hours), bug </w:t>
+            </w:r>
+            <w:r>
+              <w:rPr>
+                <w:rFonts w:eastAsia="Calibri"/>
+                <w:color w:val="000000"/>
+              </w:rPr>
+              <w:t>fixes (10</w:t>
+            </w:r>
+            <w:r>
+              <w:rPr>
+                <w:rFonts w:eastAsia="Calibri"/>
+                <w:color w:val="000000"/>
+              </w:rPr>
+              <w:t xml:space="preserve"> hours), user documentation formatting and revision</w:t>
             </w:r>
             <w:r>
               <w:rPr>
@@ -952,7 +952,7 @@
                 <w:rFonts w:eastAsia="Calibri"/>
                 <w:color w:val="000000"/>
               </w:rPr>
-              <w:t>23</w:t>
+              <w:t>25</w:t>
             </w:r>
             <w:bookmarkStart w:id="0" w:name="_GoBack"/>
             <w:bookmarkEnd w:id="0"/>
@@ -1038,42 +1038,21 @@
                 <w:rFonts w:eastAsia="Calibri"/>
                 <w:color w:val="000000"/>
               </w:rPr>
-              <w:t>Testing User, Admin, and Business features (</w:t>
-            </w:r>
-            <w:r>
-              <w:rPr>
-                <w:rFonts w:eastAsia="Calibri"/>
-                <w:color w:val="000000"/>
-              </w:rPr>
-              <w:t>6</w:t>
-            </w:r>
-            <w:r>
-              <w:rPr>
-                <w:rFonts w:eastAsia="Calibri"/>
-                <w:color w:val="000000"/>
-              </w:rPr>
-              <w:t xml:space="preserve"> hours), bug fixes (</w:t>
-            </w:r>
-            <w:r>
-              <w:rPr>
-                <w:rFonts w:eastAsia="Calibri"/>
-                <w:color w:val="000000"/>
-              </w:rPr>
-              <w:t>4</w:t>
-            </w:r>
-            <w:r>
-              <w:rPr>
-                <w:rFonts w:eastAsia="Calibri"/>
-                <w:color w:val="000000"/>
-              </w:rPr>
-              <w:t xml:space="preserve"> hours)</w:t>
-            </w:r>
-            <w:r>
-              <w:rPr>
-                <w:rFonts w:eastAsia="Calibri"/>
-                <w:color w:val="000000"/>
-              </w:rPr>
-              <w:t>, UI unification (12 hours), final presentation (5 hours)</w:t>
+              <w:t xml:space="preserve">Testing User, Admin, and Business </w:t>
+            </w:r>
+            <w:r>
+              <w:rPr>
+                <w:rFonts w:eastAsia="Calibri"/>
+                <w:color w:val="000000"/>
+              </w:rPr>
+              <w:t>features (6 hours), bug fixes (5</w:t>
+            </w:r>
+            <w:r>
+              <w:rPr>
+                <w:rFonts w:eastAsia="Calibri"/>
+                <w:color w:val="000000"/>
+              </w:rPr>
+              <w:t xml:space="preserve"> hours), UI unification (12 hours), final presentation (5 hours)</w:t>
             </w:r>
           </w:p>
         </w:tc>
@@ -1129,7 +1108,7 @@
                 <w:rFonts w:eastAsia="Calibri"/>
                 <w:color w:val="000000"/>
               </w:rPr>
-              <w:t>27</w:t>
+              <w:t>28</w:t>
             </w:r>
           </w:p>
         </w:tc>
@@ -1510,14 +1489,7 @@
                 <w:rFonts w:eastAsia="Calibri"/>
                 <w:color w:val="000000"/>
               </w:rPr>
-              <w:t>QR code generation, tags for AI</w:t>
-            </w:r>
-            <w:r>
-              <w:rPr>
-                <w:rFonts w:eastAsia="Calibri"/>
-                <w:color w:val="000000"/>
-              </w:rPr>
-              <w:t xml:space="preserve">  </w:t>
+              <w:t xml:space="preserve">QR code generation, tags for AI  </w:t>
             </w:r>
           </w:p>
         </w:tc>

</xml_diff>